<commit_message>
Set homepage to about.qmd
set homepage to about me and reorganized navbar.
</commit_message>
<xml_diff>
--- a/docs/index.docx
+++ b/docs/index.docx
@@ -7,7 +7,7 @@
         <w:pStyle w:val="Title"/>
       </w:pPr>
       <w:r>
-        <w:t xml:space="preserve">Portfolio</w:t>
+        <w:t xml:space="preserve">Pukar Bhandari</w:t>
       </w:r>
     </w:p>
     <w:sdt>
@@ -36,6 +36,14 @@
         </w:p>
       </w:sdtContent>
     </w:sdt>
+    <w:p>
+      <w:pPr>
+        <w:pStyle w:val="FirstParagraph"/>
+      </w:pPr>
+      <w:r>
+        <w:t xml:space="preserve">I am an aspiring Associate Transportation Planner with a Master’s in City &amp; Metropolitan Planning and a background in architecture, specializing in data-driven, multimodal strategies that advance equity, sustainability, and community well-being. I have over three years of hands-on experience in multimodal system evaluation, GIS modeling, benefit-cost and economic impact analysis for state and regional projects. I am skilled in leading interagency programs, managing complex contracts, and engaging diverse stakeholders to deliver innovative, resilient, and accessible transportation solutions grounded in inclusive, community-driven planning.</w:t>
+      </w:r>
+    </w:p>
     <w:sectPr>
       <w:footnotePr>
         <w:numRestart w:val="eachSect"/>

</xml_diff>